<commit_message>
added most resent learning diary
</commit_message>
<xml_diff>
--- a/learning_diary_roni_seppala.docx
+++ b/learning_diary_roni_seppala.docx
@@ -519,21 +519,7 @@
             <w:rStyle w:val="Hyperlink"/>
             <w:lang w:val="en-US"/>
           </w:rPr>
-          <w:t xml:space="preserve">100+ JavaScript Concepts </w:t>
-        </w:r>
-        <w:r>
-          <w:rPr>
-            <w:rStyle w:val="Hyperlink"/>
-            <w:lang w:val="en-US"/>
-          </w:rPr>
-          <w:t>y</w:t>
-        </w:r>
-        <w:r>
-          <w:rPr>
-            <w:rStyle w:val="Hyperlink"/>
-            <w:lang w:val="en-US"/>
-          </w:rPr>
-          <w:t>ou Need to Know</w:t>
+          <w:t>100+ JavaScript Concepts you Need to Know</w:t>
         </w:r>
       </w:hyperlink>
       <w:r>
@@ -548,21 +534,7 @@
             <w:rStyle w:val="Hyperlink"/>
             <w:lang w:val="en-US"/>
           </w:rPr>
-          <w:t>100+ Web D</w:t>
-        </w:r>
-        <w:r>
-          <w:rPr>
-            <w:rStyle w:val="Hyperlink"/>
-            <w:lang w:val="en-US"/>
-          </w:rPr>
-          <w:t>e</w:t>
-        </w:r>
-        <w:r>
-          <w:rPr>
-            <w:rStyle w:val="Hyperlink"/>
-            <w:lang w:val="en-US"/>
-          </w:rPr>
-          <w:t>velopment Things you Should Know</w:t>
+          <w:t>100+ Web Development Things you Should Know</w:t>
         </w:r>
       </w:hyperlink>
       <w:r>
@@ -629,13 +601,7 @@
         <w:rPr>
           <w:lang w:val="en-US"/>
         </w:rPr>
-        <w:t>13</w:t>
-      </w:r>
-      <w:r>
-        <w:rPr>
-          <w:lang w:val="en-US"/>
-        </w:rPr>
-        <w:t>.11.2023</w:t>
+        <w:t>13.11.2023</w:t>
       </w:r>
     </w:p>
     <w:p>
@@ -767,6 +733,241 @@
           <w:lang w:val="en-US"/>
         </w:rPr>
         <w:t>Activity: I started working on the project.</w:t>
+      </w:r>
+    </w:p>
+    <w:p>
+      <w:pPr>
+        <w:tabs>
+          <w:tab w:val="left" w:pos="2487"/>
+        </w:tabs>
+        <w:rPr>
+          <w:lang w:val="en-US"/>
+        </w:rPr>
+      </w:pPr>
+      <w:r>
+        <w:rPr>
+          <w:lang w:val="en-US"/>
+        </w:rPr>
+        <w:t xml:space="preserve">Learning outcome: </w:t>
+      </w:r>
+    </w:p>
+    <w:p>
+      <w:pPr>
+        <w:tabs>
+          <w:tab w:val="left" w:pos="2487"/>
+        </w:tabs>
+        <w:rPr>
+          <w:lang w:val="en-US"/>
+        </w:rPr>
+      </w:pPr>
+      <w:r>
+        <w:rPr>
+          <w:lang w:val="en-US"/>
+        </w:rPr>
+        <w:t>I started working on the project. The setup was quite similar to other font-end web applications I have made, so there was not much new. I had not setup sass ever before, but as I had used npm and node, the setup was quite easy.</w:t>
+      </w:r>
+    </w:p>
+    <w:p>
+      <w:pPr>
+        <w:rPr>
+          <w:lang w:val="en-US"/>
+        </w:rPr>
+      </w:pPr>
+      <w:r>
+        <w:rPr>
+          <w:lang w:val="en-US"/>
+        </w:rPr>
+        <w:t>Date: 1</w:t>
+      </w:r>
+      <w:r>
+        <w:rPr>
+          <w:lang w:val="en-US"/>
+        </w:rPr>
+        <w:t>5</w:t>
+      </w:r>
+      <w:r>
+        <w:rPr>
+          <w:lang w:val="en-US"/>
+        </w:rPr>
+        <w:t>.11.2023</w:t>
+      </w:r>
+    </w:p>
+    <w:p>
+      <w:pPr>
+        <w:rPr>
+          <w:lang w:val="en-US"/>
+        </w:rPr>
+      </w:pPr>
+      <w:r>
+        <w:rPr>
+          <w:lang w:val="en-US"/>
+        </w:rPr>
+        <w:t xml:space="preserve">Activity: </w:t>
+      </w:r>
+      <w:r>
+        <w:rPr>
+          <w:lang w:val="en-US"/>
+        </w:rPr>
+        <w:t>I advanced the project</w:t>
+      </w:r>
+      <w:r>
+        <w:rPr>
+          <w:lang w:val="en-US"/>
+        </w:rPr>
+        <w:t>.</w:t>
+      </w:r>
+    </w:p>
+    <w:p>
+      <w:pPr>
+        <w:tabs>
+          <w:tab w:val="left" w:pos="2487"/>
+        </w:tabs>
+        <w:rPr>
+          <w:lang w:val="en-US"/>
+        </w:rPr>
+      </w:pPr>
+      <w:r>
+        <w:rPr>
+          <w:lang w:val="en-US"/>
+        </w:rPr>
+        <w:t xml:space="preserve">Learning outcome: </w:t>
+      </w:r>
+    </w:p>
+    <w:p>
+      <w:pPr>
+        <w:tabs>
+          <w:tab w:val="left" w:pos="2487"/>
+        </w:tabs>
+        <w:rPr>
+          <w:lang w:val="en-US"/>
+        </w:rPr>
+      </w:pPr>
+      <w:r>
+        <w:rPr>
+          <w:lang w:val="en-US"/>
+        </w:rPr>
+        <w:t xml:space="preserve">I forwarded the project a lot today. </w:t>
+      </w:r>
+      <w:r>
+        <w:rPr>
+          <w:lang w:val="en-US"/>
+        </w:rPr>
+        <w:t>The development was again quite similar to other projects I have done, though the type of this project is different enough that it is interesting</w:t>
+      </w:r>
+      <w:r>
+        <w:rPr>
+          <w:lang w:val="en-US"/>
+        </w:rPr>
+        <w:t xml:space="preserve">. I learned a lot about the workflow of this type of project, where the front-end design is </w:t>
+      </w:r>
+      <w:r>
+        <w:rPr>
+          <w:lang w:val="en-US"/>
+        </w:rPr>
+        <w:t xml:space="preserve">the top priority. Projects I have previously done have always had some functionality or something else more important than just the looks. The way this project has been setup has thus thought me a lot </w:t>
+      </w:r>
+      <w:r>
+        <w:rPr>
+          <w:lang w:val="en-US"/>
+        </w:rPr>
+        <w:t>about how</w:t>
+      </w:r>
+      <w:r>
+        <w:rPr>
+          <w:lang w:val="en-US"/>
+        </w:rPr>
+        <w:t xml:space="preserve"> to think about </w:t>
+      </w:r>
+      <w:r>
+        <w:rPr>
+          <w:lang w:val="en-US"/>
+        </w:rPr>
+        <w:t>the end product looks, when building the site.</w:t>
+      </w:r>
+    </w:p>
+    <w:p>
+      <w:pPr>
+        <w:rPr>
+          <w:lang w:val="en-US"/>
+        </w:rPr>
+      </w:pPr>
+      <w:r>
+        <w:rPr>
+          <w:lang w:val="en-US"/>
+        </w:rPr>
+        <w:t>Date: 1</w:t>
+      </w:r>
+      <w:r>
+        <w:rPr>
+          <w:lang w:val="en-US"/>
+        </w:rPr>
+        <w:t>6</w:t>
+      </w:r>
+      <w:r>
+        <w:rPr>
+          <w:lang w:val="en-US"/>
+        </w:rPr>
+        <w:t>.11.2023</w:t>
+      </w:r>
+    </w:p>
+    <w:p>
+      <w:pPr>
+        <w:rPr>
+          <w:lang w:val="en-US"/>
+        </w:rPr>
+      </w:pPr>
+      <w:r>
+        <w:rPr>
+          <w:lang w:val="en-US"/>
+        </w:rPr>
+        <w:t xml:space="preserve">Activity: </w:t>
+      </w:r>
+      <w:r>
+        <w:rPr>
+          <w:lang w:val="en-US"/>
+        </w:rPr>
+        <w:t xml:space="preserve">I finished </w:t>
+      </w:r>
+      <w:r>
+        <w:rPr>
+          <w:lang w:val="en-US"/>
+        </w:rPr>
+        <w:t>the project</w:t>
+      </w:r>
+      <w:r>
+        <w:rPr>
+          <w:lang w:val="en-US"/>
+        </w:rPr>
+        <w:t>.</w:t>
+      </w:r>
+    </w:p>
+    <w:p>
+      <w:pPr>
+        <w:tabs>
+          <w:tab w:val="left" w:pos="2487"/>
+        </w:tabs>
+        <w:rPr>
+          <w:lang w:val="en-US"/>
+        </w:rPr>
+      </w:pPr>
+      <w:r>
+        <w:rPr>
+          <w:lang w:val="en-US"/>
+        </w:rPr>
+        <w:lastRenderedPageBreak/>
+        <w:t xml:space="preserve">Learning outcome: </w:t>
+      </w:r>
+      <w:r>
+        <w:rPr>
+          <w:lang w:val="en-US"/>
+        </w:rPr>
+        <w:t>Today I felt I learned quite a lot. The building of the website felt much more fluent, and I found myself looking of online resources much less during todays project. I feel like this might have been the first time ever</w:t>
+      </w:r>
+      <w:r>
+        <w:rPr>
+          <w:lang w:val="en-US"/>
+        </w:rPr>
+        <w:t>, where I developed the look of a website on the fly. This type of workflow, where I just look at the site, and see something wrong, and then go fix it, has never been possible with my knowledge. However today it went quite smoothly.</w:t>
       </w:r>
     </w:p>
     <w:p>
@@ -1683,11 +1884,12 @@
   <w:style w:type="paragraph" w:default="1" w:styleId="Normal">
     <w:name w:val="Normal"/>
     <w:qFormat/>
-    <w:rsid w:val="0085160D"/>
+    <w:rsid w:val="00B92ACE"/>
   </w:style>
   <w:style w:type="character" w:default="1" w:styleId="DefaultParagraphFont">
     <w:name w:val="Default Paragraph Font"/>
     <w:uiPriority w:val="1"/>
+    <w:semiHidden/>
     <w:unhideWhenUsed/>
   </w:style>
   <w:style w:type="table" w:default="1" w:styleId="TableNormal">

</xml_diff>